<commit_message>
Update 7/1/2023 6:13PM EST
Update as of 6:13PM EST on 7/1/2023.
</commit_message>
<xml_diff>
--- a/20230701 - MCE123 Technology Development - Genocide Prevention Security Systems - v1.0.1.10.docx
+++ b/20230701 - MCE123 Technology Development - Genocide Prevention Security Systems - v1.0.1.10.docx
@@ -191,7 +191,7 @@
           <w:sz w:val="28"/>
           <w:szCs w:val="28"/>
         </w:rPr>
-        <w:t>7/1/2023 4:19:18 PM</w:t>
+        <w:t>7/1/2023 6:13:29 PM</w:t>
       </w:r>
     </w:p>
     <w:p>
@@ -390,19 +390,7 @@
         <w:rPr>
           <w:u w:val="single"/>
         </w:rPr>
-        <w:t xml:space="preserve">GENERALLY AUTONOMOUS </w:t>
-      </w:r>
-      <w:r>
-        <w:rPr>
-          <w:u w:val="single"/>
-        </w:rPr>
-        <w:t xml:space="preserve">REMOTE/PROXY </w:t>
-      </w:r>
-      <w:r>
-        <w:rPr>
-          <w:u w:val="single"/>
-        </w:rPr>
-        <w:t>GENOCIDE SIMULATION PREVENTION SECURITY SYSTEMS</w:t>
+        <w:t>GENERALLY AUTONOMOUS REMOTE/PROXY GENOCIDE SIMULATION PREVENTION SECURITY SYSTEMS</w:t>
       </w:r>
       <w:r>
         <w:t xml:space="preserve"> (</w:t>
@@ -449,23 +437,7 @@
           <w:bCs/>
           <w:color w:val="FF0000"/>
         </w:rPr>
-        <w:t xml:space="preserve">ALL AUDIO/VISUAL COMPUTER SIMULATIONS OR ANIMATIONS OF </w:t>
-      </w:r>
-      <w:r>
-        <w:rPr>
-          <w:b/>
-          <w:bCs/>
-          <w:color w:val="FF0000"/>
-        </w:rPr>
-        <w:t xml:space="preserve">REMOTE OR PROXY </w:t>
-      </w:r>
-      <w:r>
-        <w:rPr>
-          <w:b/>
-          <w:bCs/>
-          <w:color w:val="FF0000"/>
-        </w:rPr>
-        <w:t>GENOCIDE</w:t>
+        <w:t>ALL AUDIO/VISUAL COMPUTER SIMULATIONS OR ANIMATIONS OF REMOTE OR PROXY GENOCIDE</w:t>
       </w:r>
       <w:r>
         <w:t xml:space="preserve"> </w:t>
@@ -523,10 +495,7 @@
         <w:t>,</w:t>
       </w:r>
       <w:r>
-        <w:t xml:space="preserve"> </w:t>
-      </w:r>
-      <w:r>
-        <w:t xml:space="preserve">  </w:t>
+        <w:t xml:space="preserve">   </w:t>
       </w:r>
       <w:proofErr w:type="gramEnd"/>
       <w:r>
@@ -715,19 +684,7 @@
         <w:rPr>
           <w:u w:val="single"/>
         </w:rPr>
-        <w:t xml:space="preserve">GENERALLY AUTONOMOUS </w:t>
-      </w:r>
-      <w:r>
-        <w:rPr>
-          <w:u w:val="single"/>
-        </w:rPr>
-        <w:t xml:space="preserve">REMOTE/PROXY </w:t>
-      </w:r>
-      <w:r>
-        <w:rPr>
-          <w:u w:val="single"/>
-        </w:rPr>
-        <w:t>EX-JUDICIAL EXECUTION SIMULATION PREVENTION SECURITY SYSTEMS</w:t>
+        <w:t>GENERALLY AUTONOMOUS REMOTE/PROXY EX-JUDICIAL EXECUTION SIMULATION PREVENTION SECURITY SYSTEMS</w:t>
       </w:r>
       <w:r>
         <w:t xml:space="preserve"> (</w:t>
@@ -774,23 +731,7 @@
           <w:bCs/>
           <w:color w:val="FF0000"/>
         </w:rPr>
-        <w:t>ALL AUDIO/VISUAL COMPUTER SIMULATIONS OR ANIMATIONS OF</w:t>
-      </w:r>
-      <w:r>
-        <w:rPr>
-          <w:b/>
-          <w:bCs/>
-          <w:color w:val="FF0000"/>
-        </w:rPr>
-        <w:t xml:space="preserve"> REMOTE OR PROXY </w:t>
-      </w:r>
-      <w:r>
-        <w:rPr>
-          <w:b/>
-          <w:bCs/>
-          <w:color w:val="FF0000"/>
-        </w:rPr>
-        <w:t>EX-JUDICIAL EXECUTION</w:t>
+        <w:t>ALL AUDIO/VISUAL COMPUTER SIMULATIONS OR ANIMATIONS OF REMOTE OR PROXY EX-JUDICIAL EXECUTION</w:t>
       </w:r>
       <w:r>
         <w:t xml:space="preserve"> </w:t>
@@ -6947,15 +6888,7 @@
           <w:bCs/>
           <w:color w:val="FF0000"/>
         </w:rPr>
-        <w:t xml:space="preserve">GENOCIDE </w:t>
-      </w:r>
-      <w:r>
-        <w:rPr>
-          <w:b/>
-          <w:bCs/>
-          <w:color w:val="FF0000"/>
-        </w:rPr>
-        <w:t xml:space="preserve">COMPUTER </w:t>
+        <w:t xml:space="preserve">GENOCIDE CASE </w:t>
       </w:r>
       <w:proofErr w:type="gramStart"/>
       <w:r>
@@ -6964,7 +6897,7 @@
           <w:bCs/>
           <w:color w:val="FF0000"/>
         </w:rPr>
-        <w:t>COMMANDS</w:t>
+        <w:t>STACKING</w:t>
       </w:r>
       <w:r>
         <w:rPr>
@@ -7032,7 +6965,15 @@
           <w:bCs/>
           <w:color w:val="FF0000"/>
         </w:rPr>
-        <w:t xml:space="preserve">GENOCIDE DEATH </w:t>
+        <w:t xml:space="preserve">GENOCIDE </w:t>
+      </w:r>
+      <w:r>
+        <w:rPr>
+          <w:b/>
+          <w:bCs/>
+          <w:color w:val="FF0000"/>
+        </w:rPr>
+        <w:t xml:space="preserve">COMPUTER </w:t>
       </w:r>
       <w:proofErr w:type="gramStart"/>
       <w:r>
@@ -7041,7 +6982,7 @@
           <w:bCs/>
           <w:color w:val="FF0000"/>
         </w:rPr>
-        <w:t>CONTINGENCY</w:t>
+        <w:t>COMMANDS</w:t>
       </w:r>
       <w:r>
         <w:rPr>
@@ -7109,7 +7050,15 @@
           <w:bCs/>
           <w:color w:val="FF0000"/>
         </w:rPr>
-        <w:t xml:space="preserve">GENOCIDE EVIDENCE </w:t>
+        <w:t xml:space="preserve">GENOCIDE </w:t>
+      </w:r>
+      <w:r>
+        <w:rPr>
+          <w:b/>
+          <w:bCs/>
+          <w:color w:val="FF0000"/>
+        </w:rPr>
+        <w:t xml:space="preserve">COURT </w:t>
       </w:r>
       <w:proofErr w:type="gramStart"/>
       <w:r>
@@ -7118,7 +7067,7 @@
           <w:bCs/>
           <w:color w:val="FF0000"/>
         </w:rPr>
-        <w:t>MANUFACTURING</w:t>
+        <w:t>STACKING</w:t>
       </w:r>
       <w:r>
         <w:rPr>
@@ -7186,7 +7135,7 @@
           <w:bCs/>
           <w:color w:val="FF0000"/>
         </w:rPr>
-        <w:t xml:space="preserve">GENOCIDE </w:t>
+        <w:t xml:space="preserve">GENOCIDE DEATH </w:t>
       </w:r>
       <w:proofErr w:type="gramStart"/>
       <w:r>
@@ -7195,7 +7144,7 @@
           <w:bCs/>
           <w:color w:val="FF0000"/>
         </w:rPr>
-        <w:t>PLANNING</w:t>
+        <w:t>CONTINGENCY</w:t>
       </w:r>
       <w:r>
         <w:rPr>
@@ -7263,7 +7212,7 @@
           <w:bCs/>
           <w:color w:val="FF0000"/>
         </w:rPr>
-        <w:t xml:space="preserve">GENOCIDE </w:t>
+        <w:t xml:space="preserve">GENOCIDE EVIDENCE </w:t>
       </w:r>
       <w:proofErr w:type="gramStart"/>
       <w:r>
@@ -7272,7 +7221,7 @@
           <w:bCs/>
           <w:color w:val="FF0000"/>
         </w:rPr>
-        <w:t>RENDERING</w:t>
+        <w:t>MANUFACTURING</w:t>
       </w:r>
       <w:r>
         <w:rPr>
@@ -7334,6 +7283,22 @@
         </w:rPr>
         <w:t xml:space="preserve"> </w:t>
       </w:r>
+      <w:r>
+        <w:rPr>
+          <w:b/>
+          <w:bCs/>
+          <w:color w:val="FF0000"/>
+        </w:rPr>
+        <w:t xml:space="preserve">GENOCIDE </w:t>
+      </w:r>
+      <w:r>
+        <w:rPr>
+          <w:b/>
+          <w:bCs/>
+          <w:color w:val="FF0000"/>
+        </w:rPr>
+        <w:t xml:space="preserve">CAUSING MIND </w:t>
+      </w:r>
       <w:proofErr w:type="gramStart"/>
       <w:r>
         <w:rPr>
@@ -7341,7 +7306,7 @@
           <w:bCs/>
           <w:color w:val="FF0000"/>
         </w:rPr>
-        <w:t>GENOCIDE</w:t>
+        <w:t>CONTROL</w:t>
       </w:r>
       <w:r>
         <w:rPr>
@@ -7393,23 +7358,31 @@
           <w:bCs/>
           <w:color w:val="FF0000"/>
         </w:rPr>
-        <w:t>NY</w:t>
-      </w:r>
-      <w:r>
-        <w:rPr>
-          <w:b/>
-          <w:bCs/>
-          <w:color w:val="FF0000"/>
-        </w:rPr>
-        <w:t xml:space="preserve"> </w:t>
-      </w:r>
-      <w:r>
-        <w:rPr>
-          <w:b/>
-          <w:bCs/>
-          <w:color w:val="FF0000"/>
-        </w:rPr>
-        <w:t xml:space="preserve">GENOCIDE TECHNOLOGY </w:t>
+        <w:t>LL</w:t>
+      </w:r>
+      <w:r>
+        <w:rPr>
+          <w:b/>
+          <w:bCs/>
+          <w:color w:val="FF0000"/>
+        </w:rPr>
+        <w:t xml:space="preserve"> </w:t>
+      </w:r>
+      <w:r>
+        <w:rPr>
+          <w:b/>
+          <w:bCs/>
+          <w:color w:val="FF0000"/>
+        </w:rPr>
+        <w:t xml:space="preserve">GENOCIDE </w:t>
+      </w:r>
+      <w:r>
+        <w:rPr>
+          <w:b/>
+          <w:bCs/>
+          <w:color w:val="FF0000"/>
+        </w:rPr>
+        <w:t xml:space="preserve">MIND </w:t>
       </w:r>
       <w:proofErr w:type="gramStart"/>
       <w:r>
@@ -7418,7 +7391,7 @@
           <w:bCs/>
           <w:color w:val="FF0000"/>
         </w:rPr>
-        <w:t>DESTRUCTION</w:t>
+        <w:t>CONTROL</w:t>
       </w:r>
       <w:r>
         <w:rPr>
@@ -7470,23 +7443,23 @@
           <w:bCs/>
           <w:color w:val="FF0000"/>
         </w:rPr>
-        <w:t>NY</w:t>
-      </w:r>
-      <w:r>
-        <w:rPr>
-          <w:b/>
-          <w:bCs/>
-          <w:color w:val="FF0000"/>
-        </w:rPr>
-        <w:t xml:space="preserve"> </w:t>
-      </w:r>
-      <w:r>
-        <w:rPr>
-          <w:b/>
-          <w:bCs/>
-          <w:color w:val="FF0000"/>
-        </w:rPr>
-        <w:t xml:space="preserve">GENOCIDE WITH A CONSISTENT </w:t>
+        <w:t>LL</w:t>
+      </w:r>
+      <w:r>
+        <w:rPr>
+          <w:b/>
+          <w:bCs/>
+          <w:color w:val="FF0000"/>
+        </w:rPr>
+        <w:t xml:space="preserve"> </w:t>
+      </w:r>
+      <w:r>
+        <w:rPr>
+          <w:b/>
+          <w:bCs/>
+          <w:color w:val="FF0000"/>
+        </w:rPr>
+        <w:t xml:space="preserve">GENOCIDE </w:t>
       </w:r>
       <w:proofErr w:type="gramStart"/>
       <w:r>
@@ -7495,7 +7468,7 @@
           <w:bCs/>
           <w:color w:val="FF0000"/>
         </w:rPr>
-        <w:t>NATURE</w:t>
+        <w:t>PLANNING</w:t>
       </w:r>
       <w:r>
         <w:rPr>
@@ -7547,23 +7520,23 @@
           <w:bCs/>
           <w:color w:val="FF0000"/>
         </w:rPr>
-        <w:t>NY</w:t>
-      </w:r>
-      <w:r>
-        <w:rPr>
-          <w:b/>
-          <w:bCs/>
-          <w:color w:val="FF0000"/>
-        </w:rPr>
-        <w:t xml:space="preserve"> </w:t>
-      </w:r>
-      <w:r>
-        <w:rPr>
-          <w:b/>
-          <w:bCs/>
-          <w:color w:val="FF0000"/>
-        </w:rPr>
-        <w:t xml:space="preserve">GENOCIDE WITH A CONSTANT AND CONSISTENT </w:t>
+        <w:t>LL</w:t>
+      </w:r>
+      <w:r>
+        <w:rPr>
+          <w:b/>
+          <w:bCs/>
+          <w:color w:val="FF0000"/>
+        </w:rPr>
+        <w:t xml:space="preserve"> </w:t>
+      </w:r>
+      <w:r>
+        <w:rPr>
+          <w:b/>
+          <w:bCs/>
+          <w:color w:val="FF0000"/>
+        </w:rPr>
+        <w:t xml:space="preserve">GENOCIDE </w:t>
       </w:r>
       <w:proofErr w:type="gramStart"/>
       <w:r>
@@ -7572,7 +7545,7 @@
           <w:bCs/>
           <w:color w:val="FF0000"/>
         </w:rPr>
-        <w:t>NATURE</w:t>
+        <w:t>RENDERING</w:t>
       </w:r>
       <w:r>
         <w:rPr>
@@ -7624,23 +7597,15 @@
           <w:bCs/>
           <w:color w:val="FF0000"/>
         </w:rPr>
-        <w:t>NY</w:t>
-      </w:r>
-      <w:r>
-        <w:rPr>
-          <w:b/>
-          <w:bCs/>
-          <w:color w:val="FF0000"/>
-        </w:rPr>
-        <w:t xml:space="preserve"> </w:t>
-      </w:r>
-      <w:r>
-        <w:rPr>
-          <w:b/>
-          <w:bCs/>
-          <w:color w:val="FF0000"/>
-        </w:rPr>
-        <w:t xml:space="preserve">GENOCIDE WITH A CONSTANT </w:t>
+        <w:t>LL</w:t>
+      </w:r>
+      <w:r>
+        <w:rPr>
+          <w:b/>
+          <w:bCs/>
+          <w:color w:val="FF0000"/>
+        </w:rPr>
+        <w:t xml:space="preserve"> </w:t>
       </w:r>
       <w:proofErr w:type="gramStart"/>
       <w:r>
@@ -7649,7 +7614,7 @@
           <w:bCs/>
           <w:color w:val="FF0000"/>
         </w:rPr>
-        <w:t>NATURE</w:t>
+        <w:t>GENOCIDE</w:t>
       </w:r>
       <w:r>
         <w:rPr>
@@ -7717,7 +7682,7 @@
           <w:bCs/>
           <w:color w:val="FF0000"/>
         </w:rPr>
-        <w:t xml:space="preserve">GENOCIDE, THEN ASSASSINATION </w:t>
+        <w:t xml:space="preserve">GENOCIDE TECHNOLOGY </w:t>
       </w:r>
       <w:proofErr w:type="gramStart"/>
       <w:r>
@@ -7726,7 +7691,7 @@
           <w:bCs/>
           <w:color w:val="FF0000"/>
         </w:rPr>
-        <w:t>CLUTCH</w:t>
+        <w:t>DESTRUCTION</w:t>
       </w:r>
       <w:r>
         <w:rPr>
@@ -7794,7 +7759,7 @@
           <w:bCs/>
           <w:color w:val="FF0000"/>
         </w:rPr>
-        <w:t xml:space="preserve">GENOCIDE, THEN </w:t>
+        <w:t xml:space="preserve">GENOCIDE WITH A CONSISTENT </w:t>
       </w:r>
       <w:proofErr w:type="gramStart"/>
       <w:r>
@@ -7803,7 +7768,7 @@
           <w:bCs/>
           <w:color w:val="FF0000"/>
         </w:rPr>
-        <w:t>ASSASSINATION</w:t>
+        <w:t>NATURE</w:t>
       </w:r>
       <w:r>
         <w:rPr>
@@ -7871,7 +7836,7 @@
           <w:bCs/>
           <w:color w:val="FF0000"/>
         </w:rPr>
-        <w:t xml:space="preserve">GENOCIDE, THEN </w:t>
+        <w:t xml:space="preserve">GENOCIDE WITH A CONSTANT AND CONSISTENT </w:t>
       </w:r>
       <w:proofErr w:type="gramStart"/>
       <w:r>
@@ -7880,7 +7845,7 @@
           <w:bCs/>
           <w:color w:val="FF0000"/>
         </w:rPr>
-        <w:t>MURDER</w:t>
+        <w:t>NATURE</w:t>
       </w:r>
       <w:r>
         <w:rPr>
@@ -7948,23 +7913,7 @@
           <w:bCs/>
           <w:color w:val="FF0000"/>
         </w:rPr>
-        <w:t>GENOCIDE</w:t>
-      </w:r>
-      <w:r>
-        <w:rPr>
-          <w:b/>
-          <w:bCs/>
-          <w:color w:val="FF0000"/>
-        </w:rPr>
-        <w:t>,</w:t>
-      </w:r>
-      <w:r>
-        <w:rPr>
-          <w:b/>
-          <w:bCs/>
-          <w:color w:val="FF0000"/>
-        </w:rPr>
-        <w:t xml:space="preserve"> THEN </w:t>
+        <w:t xml:space="preserve">GENOCIDE WITH A CONSTANT </w:t>
       </w:r>
       <w:proofErr w:type="gramStart"/>
       <w:r>
@@ -7973,7 +7922,7 @@
           <w:bCs/>
           <w:color w:val="FF0000"/>
         </w:rPr>
-        <w:t>SUICIDE</w:t>
+        <w:t>NATURE</w:t>
       </w:r>
       <w:r>
         <w:rPr>
@@ -8041,7 +7990,7 @@
           <w:bCs/>
           <w:color w:val="FF0000"/>
         </w:rPr>
-        <w:t xml:space="preserve">GLOBAL </w:t>
+        <w:t xml:space="preserve">GENOCIDE, THEN ASSASSINATION </w:t>
       </w:r>
       <w:proofErr w:type="gramStart"/>
       <w:r>
@@ -8050,7 +7999,7 @@
           <w:bCs/>
           <w:color w:val="FF0000"/>
         </w:rPr>
-        <w:t>GENOCIDE</w:t>
+        <w:t>CLUTCH</w:t>
       </w:r>
       <w:r>
         <w:rPr>
@@ -8118,7 +8067,7 @@
           <w:bCs/>
           <w:color w:val="FF0000"/>
         </w:rPr>
-        <w:t xml:space="preserve">HEIRARCHIAL EVIDENCE </w:t>
+        <w:t xml:space="preserve">GENOCIDE, THEN </w:t>
       </w:r>
       <w:proofErr w:type="gramStart"/>
       <w:r>
@@ -8127,15 +8076,7 @@
           <w:bCs/>
           <w:color w:val="FF0000"/>
         </w:rPr>
-        <w:t>GENOCIDE</w:t>
-      </w:r>
-      <w:r>
-        <w:rPr>
-          <w:b/>
-          <w:bCs/>
-          <w:color w:val="FF0000"/>
-        </w:rPr>
-        <w:t xml:space="preserve"> </w:t>
+        <w:t>ASSASSINATION</w:t>
       </w:r>
       <w:r>
         <w:rPr>
@@ -8203,7 +8144,7 @@
           <w:bCs/>
           <w:color w:val="FF0000"/>
         </w:rPr>
-        <w:t xml:space="preserve">IMMEDIATE </w:t>
+        <w:t xml:space="preserve">GENOCIDE, THEN </w:t>
       </w:r>
       <w:proofErr w:type="gramStart"/>
       <w:r>
@@ -8212,7 +8153,7 @@
           <w:bCs/>
           <w:color w:val="FF0000"/>
         </w:rPr>
-        <w:t>GENOCIDE</w:t>
+        <w:t>MURDER</w:t>
       </w:r>
       <w:r>
         <w:rPr>
@@ -8280,23 +8221,23 @@
           <w:bCs/>
           <w:color w:val="FF0000"/>
         </w:rPr>
-        <w:t>IM</w:t>
-      </w:r>
-      <w:r>
-        <w:rPr>
-          <w:b/>
-          <w:bCs/>
-          <w:color w:val="FF0000"/>
-        </w:rPr>
-        <w:t>PERIAL</w:t>
-      </w:r>
-      <w:r>
-        <w:rPr>
-          <w:b/>
-          <w:bCs/>
-          <w:color w:val="FF0000"/>
-        </w:rPr>
-        <w:t xml:space="preserve"> </w:t>
+        <w:t>GENOCIDE</w:t>
+      </w:r>
+      <w:r>
+        <w:rPr>
+          <w:b/>
+          <w:bCs/>
+          <w:color w:val="FF0000"/>
+        </w:rPr>
+        <w:t>,</w:t>
+      </w:r>
+      <w:r>
+        <w:rPr>
+          <w:b/>
+          <w:bCs/>
+          <w:color w:val="FF0000"/>
+        </w:rPr>
+        <w:t xml:space="preserve"> THEN </w:t>
       </w:r>
       <w:proofErr w:type="gramStart"/>
       <w:r>
@@ -8305,7 +8246,7 @@
           <w:bCs/>
           <w:color w:val="FF0000"/>
         </w:rPr>
-        <w:t>GENOCIDE</w:t>
+        <w:t>SUICIDE</w:t>
       </w:r>
       <w:r>
         <w:rPr>
@@ -8326,6 +8267,83 @@
         </w:rPr>
       </w:pPr>
       <w:r>
+        <w:tab/>
+      </w:r>
+      <w:r>
+        <w:rPr>
+          <w:u w:val="single"/>
+        </w:rPr>
+        <w:t>GENOCIDE PREVENTION SECURITY SYSTEM</w:t>
+      </w:r>
+      <w:r>
+        <w:rPr>
+          <w:u w:val="single"/>
+        </w:rPr>
+        <w:t>:</w:t>
+      </w:r>
+      <w:r>
+        <w:t xml:space="preserve"> </w:t>
+      </w:r>
+      <w:r>
+        <w:rPr>
+          <w:b/>
+          <w:bCs/>
+          <w:color w:val="FF0000"/>
+        </w:rPr>
+        <w:t>A</w:t>
+      </w:r>
+      <w:r>
+        <w:rPr>
+          <w:b/>
+          <w:bCs/>
+          <w:color w:val="FF0000"/>
+        </w:rPr>
+        <w:t>NY</w:t>
+      </w:r>
+      <w:r>
+        <w:rPr>
+          <w:b/>
+          <w:bCs/>
+          <w:color w:val="FF0000"/>
+        </w:rPr>
+        <w:t xml:space="preserve"> </w:t>
+      </w:r>
+      <w:r>
+        <w:rPr>
+          <w:b/>
+          <w:bCs/>
+          <w:color w:val="FF0000"/>
+        </w:rPr>
+        <w:t xml:space="preserve">GLOBAL </w:t>
+      </w:r>
+      <w:proofErr w:type="gramStart"/>
+      <w:r>
+        <w:rPr>
+          <w:b/>
+          <w:bCs/>
+          <w:color w:val="FF0000"/>
+        </w:rPr>
+        <w:t>GENOCIDE</w:t>
+      </w:r>
+      <w:r>
+        <w:rPr>
+          <w:b/>
+          <w:bCs/>
+        </w:rPr>
+        <w:t>;</w:t>
+      </w:r>
+      <w:proofErr w:type="gramEnd"/>
+    </w:p>
+    <w:p>
+      <w:pPr>
+        <w:ind w:left="720" w:hanging="360"/>
+        <w:jc w:val="both"/>
+        <w:rPr>
+          <w:b/>
+          <w:bCs/>
+        </w:rPr>
+      </w:pPr>
+      <w:r>
         <w:lastRenderedPageBreak/>
         <w:tab/>
       </w:r>
@@ -8374,7 +8392,7 @@
           <w:bCs/>
           <w:color w:val="FF0000"/>
         </w:rPr>
-        <w:t xml:space="preserve">INDISCRIMINATE GENOCIDE, THEN </w:t>
+        <w:t xml:space="preserve">HEIRARCHIAL EVIDENCE </w:t>
       </w:r>
       <w:proofErr w:type="gramStart"/>
       <w:r>
@@ -8383,7 +8401,15 @@
           <w:bCs/>
           <w:color w:val="FF0000"/>
         </w:rPr>
-        <w:t>ASSASSINATION</w:t>
+        <w:t>GENOCIDE</w:t>
+      </w:r>
+      <w:r>
+        <w:rPr>
+          <w:b/>
+          <w:bCs/>
+          <w:color w:val="FF0000"/>
+        </w:rPr>
+        <w:t xml:space="preserve"> </w:t>
       </w:r>
       <w:r>
         <w:rPr>
@@ -8451,7 +8477,7 @@
           <w:bCs/>
           <w:color w:val="FF0000"/>
         </w:rPr>
-        <w:t xml:space="preserve">INDISCRIMINATE GENOCIDE, THEN </w:t>
+        <w:t xml:space="preserve">IMMEDIATE </w:t>
       </w:r>
       <w:proofErr w:type="gramStart"/>
       <w:r>
@@ -8460,7 +8486,7 @@
           <w:bCs/>
           <w:color w:val="FF0000"/>
         </w:rPr>
-        <w:t>ASSASSINATION</w:t>
+        <w:t>GENOCIDE</w:t>
       </w:r>
       <w:r>
         <w:rPr>
@@ -8528,7 +8554,23 @@
           <w:bCs/>
           <w:color w:val="FF0000"/>
         </w:rPr>
-        <w:t xml:space="preserve">INNOCENT </w:t>
+        <w:t>IM</w:t>
+      </w:r>
+      <w:r>
+        <w:rPr>
+          <w:b/>
+          <w:bCs/>
+          <w:color w:val="FF0000"/>
+        </w:rPr>
+        <w:t>PERIAL</w:t>
+      </w:r>
+      <w:r>
+        <w:rPr>
+          <w:b/>
+          <w:bCs/>
+          <w:color w:val="FF0000"/>
+        </w:rPr>
+        <w:t xml:space="preserve"> </w:t>
       </w:r>
       <w:proofErr w:type="gramStart"/>
       <w:r>
@@ -8605,7 +8647,7 @@
           <w:bCs/>
           <w:color w:val="FF0000"/>
         </w:rPr>
-        <w:t xml:space="preserve">INTENTIONAL </w:t>
+        <w:t xml:space="preserve">INDISCRIMINATE GENOCIDE, THEN </w:t>
       </w:r>
       <w:proofErr w:type="gramStart"/>
       <w:r>
@@ -8614,7 +8656,7 @@
           <w:bCs/>
           <w:color w:val="FF0000"/>
         </w:rPr>
-        <w:t>GENOCIDE</w:t>
+        <w:t>ASSASSINATION</w:t>
       </w:r>
       <w:r>
         <w:rPr>
@@ -8682,7 +8724,7 @@
           <w:bCs/>
           <w:color w:val="FF0000"/>
         </w:rPr>
-        <w:t xml:space="preserve">INTERNAL </w:t>
+        <w:t xml:space="preserve">INDISCRIMINATE GENOCIDE, THEN </w:t>
       </w:r>
       <w:proofErr w:type="gramStart"/>
       <w:r>
@@ -8691,7 +8733,7 @@
           <w:bCs/>
           <w:color w:val="FF0000"/>
         </w:rPr>
-        <w:t>GENOCIDE</w:t>
+        <w:t>ASSASSINATION</w:t>
       </w:r>
       <w:r>
         <w:rPr>
@@ -8759,7 +8801,7 @@
           <w:bCs/>
           <w:color w:val="FF0000"/>
         </w:rPr>
-        <w:t xml:space="preserve">INTERNATIONAL </w:t>
+        <w:t xml:space="preserve">INNOCENT </w:t>
       </w:r>
       <w:proofErr w:type="gramStart"/>
       <w:r>
@@ -8836,7 +8878,7 @@
           <w:bCs/>
           <w:color w:val="FF0000"/>
         </w:rPr>
-        <w:t xml:space="preserve">JUDEOCIDE </w:t>
+        <w:t xml:space="preserve">INTENTIONAL </w:t>
       </w:r>
       <w:proofErr w:type="gramStart"/>
       <w:r>
@@ -8845,7 +8887,7 @@
           <w:bCs/>
           <w:color w:val="FF0000"/>
         </w:rPr>
-        <w:t>PREVENTION</w:t>
+        <w:t>GENOCIDE</w:t>
       </w:r>
       <w:r>
         <w:rPr>
@@ -8913,7 +8955,7 @@
           <w:bCs/>
           <w:color w:val="FF0000"/>
         </w:rPr>
-        <w:t xml:space="preserve">LASER </w:t>
+        <w:t xml:space="preserve">INTERNAL </w:t>
       </w:r>
       <w:proofErr w:type="gramStart"/>
       <w:r>
@@ -8984,6 +9026,14 @@
         </w:rPr>
         <w:t xml:space="preserve"> </w:t>
       </w:r>
+      <w:r>
+        <w:rPr>
+          <w:b/>
+          <w:bCs/>
+          <w:color w:val="FF0000"/>
+        </w:rPr>
+        <w:t xml:space="preserve">INTERNATIONAL </w:t>
+      </w:r>
       <w:proofErr w:type="gramStart"/>
       <w:r>
         <w:rPr>
@@ -8991,7 +9041,7 @@
           <w:bCs/>
           <w:color w:val="FF0000"/>
         </w:rPr>
-        <w:t>MALICIDE</w:t>
+        <w:t>GENOCIDE</w:t>
       </w:r>
       <w:r>
         <w:rPr>
@@ -9059,7 +9109,7 @@
           <w:bCs/>
           <w:color w:val="FF0000"/>
         </w:rPr>
-        <w:t xml:space="preserve">MASS CASUALTY </w:t>
+        <w:t xml:space="preserve">JUDEOCIDE </w:t>
       </w:r>
       <w:proofErr w:type="gramStart"/>
       <w:r>
@@ -9068,7 +9118,7 @@
           <w:bCs/>
           <w:color w:val="FF0000"/>
         </w:rPr>
-        <w:t>EVENT</w:t>
+        <w:t>PREVENTION</w:t>
       </w:r>
       <w:r>
         <w:rPr>
@@ -9136,7 +9186,7 @@
           <w:bCs/>
           <w:color w:val="FF0000"/>
         </w:rPr>
-        <w:t xml:space="preserve">MASS </w:t>
+        <w:t xml:space="preserve">LASER </w:t>
       </w:r>
       <w:proofErr w:type="gramStart"/>
       <w:r>
@@ -9207,14 +9257,6 @@
         </w:rPr>
         <w:t xml:space="preserve"> </w:t>
       </w:r>
-      <w:r>
-        <w:rPr>
-          <w:b/>
-          <w:bCs/>
-          <w:color w:val="FF0000"/>
-        </w:rPr>
-        <w:t xml:space="preserve">MASS </w:t>
-      </w:r>
       <w:proofErr w:type="gramStart"/>
       <w:r>
         <w:rPr>
@@ -9222,7 +9264,7 @@
           <w:bCs/>
           <w:color w:val="FF0000"/>
         </w:rPr>
-        <w:t>SHOOTING</w:t>
+        <w:t>MALICIDE</w:t>
       </w:r>
       <w:r>
         <w:rPr>
@@ -9290,7 +9332,7 @@
           <w:bCs/>
           <w:color w:val="FF0000"/>
         </w:rPr>
-        <w:t xml:space="preserve">MASS SPREAD </w:t>
+        <w:t xml:space="preserve">MASS CASUALTY </w:t>
       </w:r>
       <w:proofErr w:type="gramStart"/>
       <w:r>
@@ -9299,7 +9341,7 @@
           <w:bCs/>
           <w:color w:val="FF0000"/>
         </w:rPr>
-        <w:t>GENOCIDE</w:t>
+        <w:t>EVENT</w:t>
       </w:r>
       <w:r>
         <w:rPr>
@@ -9367,7 +9409,7 @@
           <w:bCs/>
           <w:color w:val="FF0000"/>
         </w:rPr>
-        <w:t xml:space="preserve">MEDIA </w:t>
+        <w:t xml:space="preserve">MASS </w:t>
       </w:r>
       <w:proofErr w:type="gramStart"/>
       <w:r>
@@ -9444,7 +9486,7 @@
           <w:bCs/>
           <w:color w:val="FF0000"/>
         </w:rPr>
-        <w:t xml:space="preserve">MEMORY DETERMINISTIC </w:t>
+        <w:t xml:space="preserve">MASS </w:t>
       </w:r>
       <w:proofErr w:type="gramStart"/>
       <w:r>
@@ -9453,7 +9495,7 @@
           <w:bCs/>
           <w:color w:val="FF0000"/>
         </w:rPr>
-        <w:t>GENOCIDE</w:t>
+        <w:t>SHOOTING</w:t>
       </w:r>
       <w:r>
         <w:rPr>
@@ -9521,7 +9563,7 @@
           <w:bCs/>
           <w:color w:val="FF0000"/>
         </w:rPr>
-        <w:t xml:space="preserve">MESH </w:t>
+        <w:t xml:space="preserve">MASS SPREAD </w:t>
       </w:r>
       <w:proofErr w:type="gramStart"/>
       <w:r>
@@ -9598,7 +9640,7 @@
           <w:bCs/>
           <w:color w:val="FF0000"/>
         </w:rPr>
-        <w:t xml:space="preserve">METALOGICAL </w:t>
+        <w:t xml:space="preserve">MEDIA </w:t>
       </w:r>
       <w:proofErr w:type="gramStart"/>
       <w:r>
@@ -9675,7 +9717,7 @@
           <w:bCs/>
           <w:color w:val="FF0000"/>
         </w:rPr>
-        <w:t xml:space="preserve">MINI </w:t>
+        <w:t xml:space="preserve">MEMORY DETERMINISTIC </w:t>
       </w:r>
       <w:proofErr w:type="gramStart"/>
       <w:r>
@@ -9752,7 +9794,7 @@
           <w:bCs/>
           <w:color w:val="FF0000"/>
         </w:rPr>
-        <w:t xml:space="preserve">MURDER, THEN </w:t>
+        <w:t xml:space="preserve">MESH </w:t>
       </w:r>
       <w:proofErr w:type="gramStart"/>
       <w:r>
@@ -9829,7 +9871,7 @@
           <w:bCs/>
           <w:color w:val="FF0000"/>
         </w:rPr>
-        <w:t xml:space="preserve">NEGLIGENT </w:t>
+        <w:t xml:space="preserve">METALOGICAL </w:t>
       </w:r>
       <w:proofErr w:type="gramStart"/>
       <w:r>
@@ -9906,7 +9948,7 @@
           <w:bCs/>
           <w:color w:val="FF0000"/>
         </w:rPr>
-        <w:t xml:space="preserve">NEW TYPE OF </w:t>
+        <w:t xml:space="preserve">MINI </w:t>
       </w:r>
       <w:proofErr w:type="gramStart"/>
       <w:r>
@@ -9984,7 +10026,7 @@
           <w:bCs/>
           <w:color w:val="FF0000"/>
         </w:rPr>
-        <w:t xml:space="preserve">NON-EXISTENT </w:t>
+        <w:t xml:space="preserve">MURDER, THEN </w:t>
       </w:r>
       <w:proofErr w:type="gramStart"/>
       <w:r>
@@ -10061,7 +10103,7 @@
           <w:bCs/>
           <w:color w:val="FF0000"/>
         </w:rPr>
-        <w:t xml:space="preserve">NONMETAPHORICAL </w:t>
+        <w:t xml:space="preserve">NEGLIGENT </w:t>
       </w:r>
       <w:proofErr w:type="gramStart"/>
       <w:r>
@@ -10138,7 +10180,7 @@
           <w:bCs/>
           <w:color w:val="FF0000"/>
         </w:rPr>
-        <w:t xml:space="preserve">NUCLEAR CASE FRAUD VS. GENOCIDE CASE </w:t>
+        <w:t xml:space="preserve">NEW TYPE OF </w:t>
       </w:r>
       <w:proofErr w:type="gramStart"/>
       <w:r>
@@ -10147,7 +10189,7 @@
           <w:bCs/>
           <w:color w:val="FF0000"/>
         </w:rPr>
-        <w:t>FRAUD</w:t>
+        <w:t>GENOCIDE</w:t>
       </w:r>
       <w:r>
         <w:rPr>
@@ -10215,7 +10257,7 @@
           <w:bCs/>
           <w:color w:val="FF0000"/>
         </w:rPr>
-        <w:t xml:space="preserve">NUCLEAR </w:t>
+        <w:t xml:space="preserve">NON-EXISTENT </w:t>
       </w:r>
       <w:proofErr w:type="gramStart"/>
       <w:r>
@@ -10292,7 +10334,7 @@
           <w:bCs/>
           <w:color w:val="FF0000"/>
         </w:rPr>
-        <w:t xml:space="preserve">OBLIVIOUS </w:t>
+        <w:t xml:space="preserve">NONMETAPHORICAL </w:t>
       </w:r>
       <w:proofErr w:type="gramStart"/>
       <w:r>
@@ -10369,7 +10411,7 @@
           <w:bCs/>
           <w:color w:val="FF0000"/>
         </w:rPr>
-        <w:t xml:space="preserve">ORGANIZATIONAL </w:t>
+        <w:t xml:space="preserve">NUCLEAR CASE FRAUD VS. GENOCIDE CASE </w:t>
       </w:r>
       <w:proofErr w:type="gramStart"/>
       <w:r>
@@ -10378,7 +10420,7 @@
           <w:bCs/>
           <w:color w:val="FF0000"/>
         </w:rPr>
-        <w:t>GENOCIDE</w:t>
+        <w:t>FRAUD</w:t>
       </w:r>
       <w:r>
         <w:rPr>
@@ -10446,7 +10488,7 @@
           <w:bCs/>
           <w:color w:val="FF0000"/>
         </w:rPr>
-        <w:t xml:space="preserve">ORGANIZED CASE </w:t>
+        <w:t xml:space="preserve">NUCLEAR </w:t>
       </w:r>
       <w:proofErr w:type="gramStart"/>
       <w:r>
@@ -10523,7 +10565,7 @@
           <w:bCs/>
           <w:color w:val="FF0000"/>
         </w:rPr>
-        <w:t xml:space="preserve">PRE-DETERMINANT </w:t>
+        <w:t xml:space="preserve">OBLIVIOUS </w:t>
       </w:r>
       <w:proofErr w:type="gramStart"/>
       <w:r>
@@ -10600,7 +10642,7 @@
           <w:bCs/>
           <w:color w:val="FF0000"/>
         </w:rPr>
-        <w:t xml:space="preserve">PREEMINATING PRE-MEDITATED </w:t>
+        <w:t xml:space="preserve">ORGANIZATIONAL </w:t>
       </w:r>
       <w:proofErr w:type="gramStart"/>
       <w:r>
@@ -10677,7 +10719,7 @@
           <w:bCs/>
           <w:color w:val="FF0000"/>
         </w:rPr>
-        <w:t xml:space="preserve">PRE-MEDITATED </w:t>
+        <w:t xml:space="preserve">ORGANIZED CASE </w:t>
       </w:r>
       <w:proofErr w:type="gramStart"/>
       <w:r>
@@ -10754,7 +10796,7 @@
           <w:bCs/>
           <w:color w:val="FF0000"/>
         </w:rPr>
-        <w:t xml:space="preserve">PRE-RENDERED </w:t>
+        <w:t xml:space="preserve">PRE-DETERMINANT </w:t>
       </w:r>
       <w:proofErr w:type="gramStart"/>
       <w:r>
@@ -10831,7 +10873,7 @@
           <w:bCs/>
           <w:color w:val="FF0000"/>
         </w:rPr>
-        <w:t xml:space="preserve">PROSECUTION </w:t>
+        <w:t xml:space="preserve">PREEMINATING PRE-MEDITATED </w:t>
       </w:r>
       <w:proofErr w:type="gramStart"/>
       <w:r>
@@ -10908,7 +10950,7 @@
           <w:bCs/>
           <w:color w:val="FF0000"/>
         </w:rPr>
-        <w:t xml:space="preserve">PROTECTIVE </w:t>
+        <w:t xml:space="preserve">PRE-MEDITATED </w:t>
       </w:r>
       <w:proofErr w:type="gramStart"/>
       <w:r>
@@ -10985,23 +11027,7 @@
           <w:bCs/>
           <w:color w:val="FF0000"/>
         </w:rPr>
-        <w:t>PRO</w:t>
-      </w:r>
-      <w:r>
-        <w:rPr>
-          <w:b/>
-          <w:bCs/>
-          <w:color w:val="FF0000"/>
-        </w:rPr>
-        <w:t>XY</w:t>
-      </w:r>
-      <w:r>
-        <w:rPr>
-          <w:b/>
-          <w:bCs/>
-          <w:color w:val="FF0000"/>
-        </w:rPr>
-        <w:t xml:space="preserve"> </w:t>
+        <w:t xml:space="preserve">PRE-RENDERED </w:t>
       </w:r>
       <w:proofErr w:type="gramStart"/>
       <w:r>
@@ -11078,7 +11104,7 @@
           <w:bCs/>
           <w:color w:val="FF0000"/>
         </w:rPr>
-        <w:t xml:space="preserve">PSYCHOLOGICAL </w:t>
+        <w:t xml:space="preserve">PROSECUTION </w:t>
       </w:r>
       <w:proofErr w:type="gramStart"/>
       <w:r>
@@ -11155,7 +11181,7 @@
           <w:bCs/>
           <w:color w:val="FF0000"/>
         </w:rPr>
-        <w:t xml:space="preserve">RADIO FREQUENCY </w:t>
+        <w:t xml:space="preserve">PROTECTIVE </w:t>
       </w:r>
       <w:proofErr w:type="gramStart"/>
       <w:r>
@@ -11232,7 +11258,23 @@
           <w:bCs/>
           <w:color w:val="FF0000"/>
         </w:rPr>
-        <w:t xml:space="preserve">RELATIONAL </w:t>
+        <w:t>PRO</w:t>
+      </w:r>
+      <w:r>
+        <w:rPr>
+          <w:b/>
+          <w:bCs/>
+          <w:color w:val="FF0000"/>
+        </w:rPr>
+        <w:t>XY</w:t>
+      </w:r>
+      <w:r>
+        <w:rPr>
+          <w:b/>
+          <w:bCs/>
+          <w:color w:val="FF0000"/>
+        </w:rPr>
+        <w:t xml:space="preserve"> </w:t>
       </w:r>
       <w:proofErr w:type="gramStart"/>
       <w:r>
@@ -11309,23 +11351,7 @@
           <w:bCs/>
           <w:color w:val="FF0000"/>
         </w:rPr>
-        <w:t>RE</w:t>
-      </w:r>
-      <w:r>
-        <w:rPr>
-          <w:b/>
-          <w:bCs/>
-          <w:color w:val="FF0000"/>
-        </w:rPr>
-        <w:t>MOTE</w:t>
-      </w:r>
-      <w:r>
-        <w:rPr>
-          <w:b/>
-          <w:bCs/>
-          <w:color w:val="FF0000"/>
-        </w:rPr>
-        <w:t xml:space="preserve"> </w:t>
+        <w:t xml:space="preserve">PSYCHOLOGICAL </w:t>
       </w:r>
       <w:proofErr w:type="gramStart"/>
       <w:r>
@@ -11402,23 +11428,7 @@
           <w:bCs/>
           <w:color w:val="FF0000"/>
         </w:rPr>
-        <w:t>RE</w:t>
-      </w:r>
-      <w:r>
-        <w:rPr>
-          <w:b/>
-          <w:bCs/>
-          <w:color w:val="FF0000"/>
-        </w:rPr>
-        <w:t>MOTELY COMMITTED</w:t>
-      </w:r>
-      <w:r>
-        <w:rPr>
-          <w:b/>
-          <w:bCs/>
-          <w:color w:val="FF0000"/>
-        </w:rPr>
-        <w:t xml:space="preserve"> </w:t>
+        <w:t xml:space="preserve">RADIO FREQUENCY </w:t>
       </w:r>
       <w:proofErr w:type="gramStart"/>
       <w:r>
@@ -11495,7 +11505,7 @@
           <w:bCs/>
           <w:color w:val="FF0000"/>
         </w:rPr>
-        <w:t xml:space="preserve">RETALITORY </w:t>
+        <w:t xml:space="preserve">RELATIONAL </w:t>
       </w:r>
       <w:proofErr w:type="gramStart"/>
       <w:r>
@@ -11572,7 +11582,23 @@
           <w:bCs/>
           <w:color w:val="FF0000"/>
         </w:rPr>
-        <w:t xml:space="preserve">REVERSE </w:t>
+        <w:t>RE</w:t>
+      </w:r>
+      <w:r>
+        <w:rPr>
+          <w:b/>
+          <w:bCs/>
+          <w:color w:val="FF0000"/>
+        </w:rPr>
+        <w:t>MOTE</w:t>
+      </w:r>
+      <w:r>
+        <w:rPr>
+          <w:b/>
+          <w:bCs/>
+          <w:color w:val="FF0000"/>
+        </w:rPr>
+        <w:t xml:space="preserve"> </w:t>
       </w:r>
       <w:proofErr w:type="gramStart"/>
       <w:r>
@@ -11603,6 +11629,253 @@
       </w:pPr>
       <w:r>
         <w:lastRenderedPageBreak/>
+        <w:tab/>
+      </w:r>
+      <w:r>
+        <w:rPr>
+          <w:u w:val="single"/>
+        </w:rPr>
+        <w:t>GENOCIDE PREVENTION SECURITY SYSTEM</w:t>
+      </w:r>
+      <w:r>
+        <w:rPr>
+          <w:u w:val="single"/>
+        </w:rPr>
+        <w:t>:</w:t>
+      </w:r>
+      <w:r>
+        <w:t xml:space="preserve"> </w:t>
+      </w:r>
+      <w:r>
+        <w:rPr>
+          <w:b/>
+          <w:bCs/>
+          <w:color w:val="FF0000"/>
+        </w:rPr>
+        <w:t>A</w:t>
+      </w:r>
+      <w:r>
+        <w:rPr>
+          <w:b/>
+          <w:bCs/>
+          <w:color w:val="FF0000"/>
+        </w:rPr>
+        <w:t>NY</w:t>
+      </w:r>
+      <w:r>
+        <w:rPr>
+          <w:b/>
+          <w:bCs/>
+          <w:color w:val="FF0000"/>
+        </w:rPr>
+        <w:t xml:space="preserve"> </w:t>
+      </w:r>
+      <w:r>
+        <w:rPr>
+          <w:b/>
+          <w:bCs/>
+          <w:color w:val="FF0000"/>
+        </w:rPr>
+        <w:t>RE</w:t>
+      </w:r>
+      <w:r>
+        <w:rPr>
+          <w:b/>
+          <w:bCs/>
+          <w:color w:val="FF0000"/>
+        </w:rPr>
+        <w:t>MOTELY COMMITTED</w:t>
+      </w:r>
+      <w:r>
+        <w:rPr>
+          <w:b/>
+          <w:bCs/>
+          <w:color w:val="FF0000"/>
+        </w:rPr>
+        <w:t xml:space="preserve"> </w:t>
+      </w:r>
+      <w:proofErr w:type="gramStart"/>
+      <w:r>
+        <w:rPr>
+          <w:b/>
+          <w:bCs/>
+          <w:color w:val="FF0000"/>
+        </w:rPr>
+        <w:t>GENOCIDE</w:t>
+      </w:r>
+      <w:r>
+        <w:rPr>
+          <w:b/>
+          <w:bCs/>
+        </w:rPr>
+        <w:t>;</w:t>
+      </w:r>
+      <w:proofErr w:type="gramEnd"/>
+    </w:p>
+    <w:p>
+      <w:pPr>
+        <w:ind w:left="720" w:hanging="360"/>
+        <w:jc w:val="both"/>
+        <w:rPr>
+          <w:b/>
+          <w:bCs/>
+        </w:rPr>
+      </w:pPr>
+      <w:r>
+        <w:tab/>
+      </w:r>
+      <w:r>
+        <w:rPr>
+          <w:u w:val="single"/>
+        </w:rPr>
+        <w:t>GENOCIDE PREVENTION SECURITY SYSTEM</w:t>
+      </w:r>
+      <w:r>
+        <w:rPr>
+          <w:u w:val="single"/>
+        </w:rPr>
+        <w:t>:</w:t>
+      </w:r>
+      <w:r>
+        <w:t xml:space="preserve"> </w:t>
+      </w:r>
+      <w:r>
+        <w:rPr>
+          <w:b/>
+          <w:bCs/>
+          <w:color w:val="FF0000"/>
+        </w:rPr>
+        <w:t>A</w:t>
+      </w:r>
+      <w:r>
+        <w:rPr>
+          <w:b/>
+          <w:bCs/>
+          <w:color w:val="FF0000"/>
+        </w:rPr>
+        <w:t>NY</w:t>
+      </w:r>
+      <w:r>
+        <w:rPr>
+          <w:b/>
+          <w:bCs/>
+          <w:color w:val="FF0000"/>
+        </w:rPr>
+        <w:t xml:space="preserve"> </w:t>
+      </w:r>
+      <w:r>
+        <w:rPr>
+          <w:b/>
+          <w:bCs/>
+          <w:color w:val="FF0000"/>
+        </w:rPr>
+        <w:t xml:space="preserve">RETALITORY </w:t>
+      </w:r>
+      <w:proofErr w:type="gramStart"/>
+      <w:r>
+        <w:rPr>
+          <w:b/>
+          <w:bCs/>
+          <w:color w:val="FF0000"/>
+        </w:rPr>
+        <w:t>GENOCIDE</w:t>
+      </w:r>
+      <w:r>
+        <w:rPr>
+          <w:b/>
+          <w:bCs/>
+        </w:rPr>
+        <w:t>;</w:t>
+      </w:r>
+      <w:proofErr w:type="gramEnd"/>
+    </w:p>
+    <w:p>
+      <w:pPr>
+        <w:ind w:left="720" w:hanging="360"/>
+        <w:jc w:val="both"/>
+        <w:rPr>
+          <w:b/>
+          <w:bCs/>
+        </w:rPr>
+      </w:pPr>
+      <w:r>
+        <w:tab/>
+      </w:r>
+      <w:r>
+        <w:rPr>
+          <w:u w:val="single"/>
+        </w:rPr>
+        <w:t>GENOCIDE PREVENTION SECURITY SYSTEM</w:t>
+      </w:r>
+      <w:r>
+        <w:rPr>
+          <w:u w:val="single"/>
+        </w:rPr>
+        <w:t>:</w:t>
+      </w:r>
+      <w:r>
+        <w:t xml:space="preserve"> </w:t>
+      </w:r>
+      <w:r>
+        <w:rPr>
+          <w:b/>
+          <w:bCs/>
+          <w:color w:val="FF0000"/>
+        </w:rPr>
+        <w:t>A</w:t>
+      </w:r>
+      <w:r>
+        <w:rPr>
+          <w:b/>
+          <w:bCs/>
+          <w:color w:val="FF0000"/>
+        </w:rPr>
+        <w:t>NY</w:t>
+      </w:r>
+      <w:r>
+        <w:rPr>
+          <w:b/>
+          <w:bCs/>
+          <w:color w:val="FF0000"/>
+        </w:rPr>
+        <w:t xml:space="preserve"> </w:t>
+      </w:r>
+      <w:r>
+        <w:rPr>
+          <w:b/>
+          <w:bCs/>
+          <w:color w:val="FF0000"/>
+        </w:rPr>
+        <w:t xml:space="preserve">REVERSE </w:t>
+      </w:r>
+      <w:proofErr w:type="gramStart"/>
+      <w:r>
+        <w:rPr>
+          <w:b/>
+          <w:bCs/>
+          <w:color w:val="FF0000"/>
+        </w:rPr>
+        <w:t>GENOCIDE</w:t>
+      </w:r>
+      <w:r>
+        <w:rPr>
+          <w:b/>
+          <w:bCs/>
+        </w:rPr>
+        <w:t>;</w:t>
+      </w:r>
+      <w:proofErr w:type="gramEnd"/>
+    </w:p>
+    <w:p>
+      <w:pPr>
+        <w:ind w:left="720" w:hanging="360"/>
+        <w:jc w:val="both"/>
+        <w:rPr>
+          <w:b/>
+          <w:bCs/>
+        </w:rPr>
+      </w:pPr>
+      <w:r>
         <w:tab/>
       </w:r>
       <w:r>

</xml_diff>